<commit_message>
Changed process report after feedback
</commit_message>
<xml_diff>
--- a/Documents/PRJ-CB03_Group_5_ProjectMB_Process_Report_1.1.docx
+++ b/Documents/PRJ-CB03_Group_5_ProjectMB_Process_Report_1.1.docx
@@ -630,6 +630,49 @@
           </w:p>
         </w:tc>
       </w:tr>
+      <w:tr>
+        <w:tc>
+          <w:tcPr>
+            <w:tcW w:w="1345" w:type="dxa"/>
+          </w:tcPr>
+          <w:p>
+            <w:r>
+              <w:t>24-06-2020</w:t>
+            </w:r>
+          </w:p>
+        </w:tc>
+        <w:tc>
+          <w:tcPr>
+            <w:tcW w:w="1080" w:type="dxa"/>
+          </w:tcPr>
+          <w:p/>
+        </w:tc>
+        <w:tc>
+          <w:tcPr>
+            <w:tcW w:w="2070" w:type="dxa"/>
+          </w:tcPr>
+          <w:p>
+            <w:proofErr w:type="spellStart"/>
+            <w:r>
+              <w:t>Hadzhikolev</w:t>
+            </w:r>
+            <w:proofErr w:type="spellEnd"/>
+            <w:r>
+              <w:t>, Kristian</w:t>
+            </w:r>
+          </w:p>
+        </w:tc>
+        <w:tc>
+          <w:tcPr>
+            <w:tcW w:w="4567" w:type="dxa"/>
+          </w:tcPr>
+          <w:p>
+            <w:r>
+              <w:t>Editing according to feedback from tutor</w:t>
+            </w:r>
+          </w:p>
+        </w:tc>
+      </w:tr>
     </w:tbl>
     <w:p/>
     <w:p>
@@ -2381,25 +2424,7 @@
     </w:p>
     <w:p>
       <w:r>
-        <w:t>Personally I think that the iterative method was better for us that the waterfall, however I have enjoyed working with both of them.</w:t>
-      </w:r>
-      <w:r>
-        <w:t xml:space="preserve"> </w:t>
-      </w:r>
-      <w:r>
-        <w:t>I think that I developed my skills in both OO and WAD due to this being our first “Real” project.</w:t>
-      </w:r>
-      <w:r>
-        <w:t xml:space="preserve"> </w:t>
-      </w:r>
-      <w:r>
-        <w:t>The feel of the project also gave me an insight of how we will work with clients in the future.</w:t>
-      </w:r>
-      <w:r>
-        <w:t xml:space="preserve"> </w:t>
-      </w:r>
-      <w:r>
-        <w:t>Overall I think this project made me a better programmer in both OO and WAD.</w:t>
+        <w:t>Personally I think that the iterative method was better for us that the waterfall, however I have enjoyed working with both of them. I think that I developed my skills in both OO and WAD due to this being our first “Real” project. The feel of the project also gave me an insight of how we will work with clients in the future. Overall I think this project made me a better programmer in both OO and WAD.</w:t>
       </w:r>
     </w:p>
     <w:p>
@@ -2416,19 +2441,18 @@
     </w:p>
     <w:p>
       <w:r>
-        <w:t>I find the project helpful</w:t>
-      </w:r>
-      <w:r>
-        <w:t>,</w:t>
-      </w:r>
-      <w:r>
-        <w:t xml:space="preserve"> because it made me develop new skills, such as a better communication with my team members and I had the opportunity to improve my software skills. The new metho</w:t>
-      </w:r>
-      <w:r>
-        <w:t>d</w:t>
-      </w:r>
-      <w:r>
-        <w:t xml:space="preserve"> we used in this semester was more useful than the waterfall one.</w:t>
+        <w:t>I find the project helpful, because it made me develop new skills, such as a better communication with my team members and I had the opportunity to improve my software skills. The new method we used in this semester was more useful than the waterfall one.</w:t>
+      </w:r>
+    </w:p>
+    <w:p>
+      <w:r>
+        <w:t xml:space="preserve">The waterfall method is not useful for students because there is no way of correcting previous work done. However, the iterative method offers the opportunity to </w:t>
+      </w:r>
+      <w:r>
+        <w:t>analyze</w:t>
+      </w:r>
+      <w:r>
+        <w:t xml:space="preserve"> each work and  then test it to see whether it is successful.</w:t>
       </w:r>
     </w:p>
     <w:p>
@@ -2448,7 +2472,11 @@
       <w:r>
         <w:t>the different methods are concerned, I believe, the iterative method is much better than the waterfall. Iterative method offers better results and more bug fixes.</w:t>
       </w:r>
+      <w:r>
+        <w:t xml:space="preserve"> The waterfall method is based on going onto the next step, but sometimes it is needed to go back and fix something or make it efficient. That is exactly what iterative method does – Analyze, Implement, Test and Repeat.</w:t>
+      </w:r>
     </w:p>
+    <w:p/>
     <w:p>
       <w:pPr>
         <w:pStyle w:val="Heading2"/>
@@ -2471,6 +2499,22 @@
         </w:rPr>
         <w:t>I think I learned a lot about working with other people and how important teamwork actually is in order to successfully complete a big project. In the beginning I wasn't really good at it but I think that I've become better since the first week of the project. I try to express my opinion more frequently and listen to my teammates more.</w:t>
       </w:r>
+      <w:r>
+        <w:t xml:space="preserve"> </w:t>
+      </w:r>
+      <w:r>
+        <w:rPr>
+          <w:shd w:val="clear" w:color="auto" w:fill="FFFFFF"/>
+        </w:rPr>
+        <w:t>The iterative process provided the opportunity for us to make some quality of life changes by testing our application on each iteration, while the waterfall process was easier to follow for me, because it is more flexible than the iterative in my opinion. Also, I think that in order to complete such a big project it is really important to use both, like we did.</w:t>
+      </w:r>
+    </w:p>
+    <w:p>
+      <w:pPr>
+        <w:rPr>
+          <w:shd w:val="clear" w:color="auto" w:fill="FFFFFF"/>
+        </w:rPr>
+      </w:pPr>
     </w:p>
     <w:sectPr>
       <w:footerReference w:type="default" r:id="rId12"/>
@@ -5039,7 +5083,6 @@
     <w:sig w:usb0="E4002EFF" w:usb1="C000247B" w:usb2="00000009" w:usb3="00000000" w:csb0="000001FF" w:csb1="00000000"/>
   </w:font>
   <w:font w:name="Vrinda">
-    <w:altName w:val="Vrinda"/>
     <w:panose1 w:val="00000400000000000000"/>
     <w:charset w:val="00"/>
     <w:family w:val="swiss"/>
@@ -5084,6 +5127,7 @@
     <w:rsid w:val="00150B83"/>
     <w:rsid w:val="002F6EEA"/>
     <w:rsid w:val="005421D1"/>
+    <w:rsid w:val="00970CFD"/>
     <w:rsid w:val="00CA7BB1"/>
     <w:rsid w:val="00F2726B"/>
   </w:rsids>
@@ -5855,6 +5899,12 @@
 </file>
 
 <file path=customXml/item2.xml><?xml version="1.0" encoding="utf-8"?>
+<p:properties xmlns:p="http://schemas.microsoft.com/office/2006/metadata/properties" xmlns:xsi="http://www.w3.org/2001/XMLSchema-instance" xmlns:pc="http://schemas.microsoft.com/office/infopath/2007/PartnerControls">
+  <documentManagement/>
+</p:properties>
+</file>
+
+<file path=customXml/item3.xml><?xml version="1.0" encoding="utf-8"?>
 <?mso-contentType ?>
 <FormTemplates xmlns="http://schemas.microsoft.com/sharepoint/v3/contenttype/forms">
   <Display>DocumentLibraryForm</Display>
@@ -5863,17 +5913,7 @@
 </FormTemplates>
 </file>
 
-<file path=customXml/item3.xml><?xml version="1.0" encoding="utf-8"?>
-<p:properties xmlns:p="http://schemas.microsoft.com/office/2006/metadata/properties" xmlns:xsi="http://www.w3.org/2001/XMLSchema-instance" xmlns:pc="http://schemas.microsoft.com/office/infopath/2007/PartnerControls">
-  <documentManagement/>
-</p:properties>
-</file>
-
 <file path=customXml/item4.xml><?xml version="1.0" encoding="utf-8"?>
-<b:Sources xmlns:b="http://schemas.openxmlformats.org/officeDocument/2006/bibliography" xmlns="http://schemas.openxmlformats.org/officeDocument/2006/bibliography" SelectedStyle="\APASixthEditionOfficeOnline.xsl" StyleName="APA" Version="6"/>
-</file>
-
-<file path=customXml/item5.xml><?xml version="1.0" encoding="utf-8"?>
 <ct:contentTypeSchema xmlns:ct="http://schemas.microsoft.com/office/2006/metadata/contentType" xmlns:ma="http://schemas.microsoft.com/office/2006/metadata/properties/metaAttributes" ct:_="" ma:_="" ma:contentTypeName="Document" ma:contentTypeID="0x010100A53A5291D235674BA41FCCC5C7BF9225" ma:contentTypeVersion="13" ma:contentTypeDescription="Een nieuw document maken." ma:contentTypeScope="" ma:versionID="782c2d1d3fd6000ba607ee0637d08f98">
   <xsd:schema xmlns:xsd="http://www.w3.org/2001/XMLSchema" xmlns:xs="http://www.w3.org/2001/XMLSchema" xmlns:p="http://schemas.microsoft.com/office/2006/metadata/properties" xmlns:ns3="b85e7145-5d17-489a-9659-1beb765e2fce" xmlns:ns4="ca7ac28e-eeaf-4457-90d4-2278398e531e" targetNamespace="http://schemas.microsoft.com/office/2006/metadata/properties" ma:root="true" ma:fieldsID="73353381fa0bf6a58211966b847e9527" ns3:_="" ns4:_="">
     <xsd:import namespace="b85e7145-5d17-489a-9659-1beb765e2fce"/>
@@ -6096,6 +6136,10 @@
 </ct:contentTypeSchema>
 </file>
 
+<file path=customXml/item5.xml><?xml version="1.0" encoding="utf-8"?>
+<b:Sources xmlns:b="http://schemas.openxmlformats.org/officeDocument/2006/bibliography" xmlns="http://schemas.openxmlformats.org/officeDocument/2006/bibliography" SelectedStyle="\APASixthEditionOfficeOnline.xsl" StyleName="APA" Version="6"/>
+</file>
+
 <file path=customXml/itemProps1.xml><?xml version="1.0" encoding="utf-8"?>
 <ds:datastoreItem xmlns:ds="http://schemas.openxmlformats.org/officeDocument/2006/customXml" ds:itemID="{55AF091B-3C7A-41E3-B477-F2FDAA23CFDA}">
   <ds:schemaRefs>
@@ -6105,14 +6149,6 @@
 </file>
 
 <file path=customXml/itemProps2.xml><?xml version="1.0" encoding="utf-8"?>
-<ds:datastoreItem xmlns:ds="http://schemas.openxmlformats.org/officeDocument/2006/customXml" ds:itemID="{B58AF498-6A51-4E05-9DFE-D23F181CA660}">
-  <ds:schemaRefs>
-    <ds:schemaRef ds:uri="http://schemas.microsoft.com/sharepoint/v3/contenttype/forms"/>
-  </ds:schemaRefs>
-</ds:datastoreItem>
-</file>
-
-<file path=customXml/itemProps3.xml><?xml version="1.0" encoding="utf-8"?>
 <ds:datastoreItem xmlns:ds="http://schemas.openxmlformats.org/officeDocument/2006/customXml" ds:itemID="{F4035C12-6B24-4FEA-BA29-0B88CCFC933E}">
   <ds:schemaRefs>
     <ds:schemaRef ds:uri="http://schemas.microsoft.com/office/2006/metadata/properties"/>
@@ -6121,15 +6157,15 @@
 </ds:datastoreItem>
 </file>
 
-<file path=customXml/itemProps4.xml><?xml version="1.0" encoding="utf-8"?>
-<ds:datastoreItem xmlns:ds="http://schemas.openxmlformats.org/officeDocument/2006/customXml" ds:itemID="{C14D350C-3AE0-4062-B57C-DB314B2FF892}">
+<file path=customXml/itemProps3.xml><?xml version="1.0" encoding="utf-8"?>
+<ds:datastoreItem xmlns:ds="http://schemas.openxmlformats.org/officeDocument/2006/customXml" ds:itemID="{B58AF498-6A51-4E05-9DFE-D23F181CA660}">
   <ds:schemaRefs>
-    <ds:schemaRef ds:uri="http://schemas.openxmlformats.org/officeDocument/2006/bibliography"/>
+    <ds:schemaRef ds:uri="http://schemas.microsoft.com/sharepoint/v3/contenttype/forms"/>
   </ds:schemaRefs>
 </ds:datastoreItem>
 </file>
 
-<file path=customXml/itemProps5.xml><?xml version="1.0" encoding="utf-8"?>
+<file path=customXml/itemProps4.xml><?xml version="1.0" encoding="utf-8"?>
 <ds:datastoreItem xmlns:ds="http://schemas.openxmlformats.org/officeDocument/2006/customXml" ds:itemID="{765B04A1-2CDA-4C20-BBA2-E5ACE4908151}">
   <ds:schemaRefs>
     <ds:schemaRef ds:uri="http://schemas.microsoft.com/office/2006/metadata/contentType"/>
@@ -6146,4 +6182,12 @@
     <ds:schemaRef ds:uri="http://schemas.microsoft.com/internal/obd"/>
   </ds:schemaRefs>
 </ds:datastoreItem>
+</file>
+
+<file path=customXml/itemProps5.xml><?xml version="1.0" encoding="utf-8"?>
+<ds:datastoreItem xmlns:ds="http://schemas.openxmlformats.org/officeDocument/2006/customXml" ds:itemID="{C14D350C-3AE0-4062-B57C-DB314B2FF892}">
+  <ds:schemaRefs>
+    <ds:schemaRef ds:uri="http://schemas.openxmlformats.org/officeDocument/2006/bibliography"/>
+  </ds:schemaRefs>
+</ds:datastoreItem>
 </file>
</xml_diff>